<commit_message>
Update some docx golden tests.
</commit_message>
<xml_diff>
--- a/test/docx/golden/comments.docx
+++ b/test/docx/golden/comments.docx
@@ -7,17 +7,11 @@
         <w:pStyle w:val="FirstParagraph"/>
       </w:pPr>
       <w:r>
-        <w:t xml:space="preserve">I want</w:t>
-      </w:r>
-      <w:r>
-        <w:t xml:space="preserve"> </w:t>
+        <w:t xml:space="preserve">I want </w:t>
       </w:r>
       <w:commentRangeStart w:id="0"/>
       <w:r>
-        <w:t xml:space="preserve">some text to have a comment</w:t>
-      </w:r>
-      <w:r>
-        <w:t xml:space="preserve"> </w:t>
+        <w:t xml:space="preserve">some text to have a comment </w:t>
       </w:r>
       <w:commentRangeEnd w:id="0"/>
       <w:r>
@@ -35,10 +29,7 @@
         <w:pStyle w:val="BodyText"/>
       </w:pPr>
       <w:r>
-        <w:t xml:space="preserve">This is</w:t>
-      </w:r>
-      <w:r>
-        <w:t xml:space="preserve"> </w:t>
+        <w:t xml:space="preserve">This is </w:t>
       </w:r>
       <w:commentRangeStart w:id="1"/>
       <w:r>
@@ -60,10 +51,7 @@
         <w:commentReference w:id="1"/>
       </w:r>
       <w:r>
-        <w:t xml:space="preserve"> </w:t>
-      </w:r>
-      <w:r>
-        <w:t xml:space="preserve">is this.</w:t>
+        <w:t xml:space="preserve"> is this.</w:t>
       </w:r>
     </w:p>
     <w:p>
@@ -71,10 +59,7 @@
         <w:pStyle w:val="BodyText"/>
       </w:pPr>
       <w:r>
-        <w:t xml:space="preserve">One</w:t>
-      </w:r>
-      <w:r>
-        <w:t xml:space="preserve"> </w:t>
+        <w:t xml:space="preserve">One </w:t>
       </w:r>
       <w:commentRangeStart w:id="2"/>
       <w:r>
@@ -88,10 +73,7 @@
         <w:commentReference w:id="2"/>
       </w:r>
       <w:r>
-        <w:t xml:space="preserve">. And this is one with a</w:t>
-      </w:r>
-      <w:r>
-        <w:t xml:space="preserve"> </w:t>
+        <w:t xml:space="preserve">. And this is one with a </w:t>
       </w:r>
       <w:commentRangeStart w:id="3"/>
       <w:commentRangeStart w:id="4"/>

</xml_diff>

<commit_message>
Shared: change defaultBlocksSeparator to PARAGRAPH SEPARATOR
This Unicode char (U+2029) is intended as a semantic separator between
paragraphs; it is cleaner and less intrusive than the pilcrow sign that
we used before. This also changes the default `sep` value used in the
`pandoc.utils.blocks_to_inlines` Lua function.
</commit_message>
<xml_diff>
--- a/test/docx/golden/comments.docx
+++ b/test/docx/golden/comments.docx
@@ -160,7 +160,8 @@
         </w:rPr>
       </w:r>
       <w:r>
-        <w:t xml:space="preserve">This one has multiple paragraphs. ¶ See?</w:t>
+        <w:t xml:space="preserve">This one has multiple paragraphs. +See?</w:t>
       </w:r>
     </w:p>
   </w:comment>
@@ -858,7 +859,10 @@
   <w:style w:type="character" w:customStyle="1" w:styleId="ImportTok">
     <w:name w:val="ImportTok"/>
     <w:basedOn w:val="VerbatimChar"/>
-    <w:rPr/>
+    <w:rPr>
+      <w:color w:val="008000"/>
+      <w:b/>
+    </w:rPr>
   </w:style>
   <w:style w:type="character" w:customStyle="1" w:styleId="CommentTok">
     <w:name w:val="CommentTok"/>
@@ -933,7 +937,9 @@
   <w:style w:type="character" w:customStyle="1" w:styleId="BuiltInTok">
     <w:name w:val="BuiltInTok"/>
     <w:basedOn w:val="VerbatimChar"/>
-    <w:rPr/>
+    <w:rPr>
+      <w:color w:val="008000"/>
+    </w:rPr>
   </w:style>
   <w:style w:type="character" w:customStyle="1" w:styleId="ExtensionTok">
     <w:name w:val="ExtensionTok"/>

</xml_diff>

<commit_message>
Shared: use LineBreak as default block sep in blocksToInlines
This change also affects the `pandoc.utils.blocks_to_inlines` Lua
function.

Closes: #8499
</commit_message>
<xml_diff>
--- a/test/docx/golden/comments.docx
+++ b/test/docx/golden/comments.docx
@@ -160,8 +160,13 @@
         </w:rPr>
       </w:r>
       <w:r>
-        <w:t xml:space="preserve">This one has multiple paragraphs. -See?</w:t>
+        <w:t xml:space="preserve">This one has multiple paragraphs.</w:t>
+      </w:r>
+      <w:r>
+        <w:br/>
+      </w:r>
+      <w:r>
+        <w:t xml:space="preserve">See?</w:t>
       </w:r>
     </w:p>
   </w:comment>

</xml_diff>

<commit_message>
fix(docx): fix validation error on w:annotationRef
annotationRef is not valid for `w:rPr`, only for `w:r` according to
wml.xsd.

See https://github.com/jgm/pandoc/issues/9269

Signed-off-by: Edwin Török <edwin@etorok.net>
</commit_message>
<xml_diff>
--- a/test/docx/golden/comments.docx
+++ b/test/docx/golden/comments.docx
@@ -124,8 +124,8 @@
       <w:r>
         <w:rPr>
           <w:rStyle w:val="CommentReference"/>
-          <w:annotationRef/>
         </w:rPr>
+        <w:annotationRef/>
       </w:r>
       <w:r>
         <w:t xml:space="preserve">I left a comment.</w:t>
@@ -140,8 +140,8 @@
       <w:r>
         <w:rPr>
           <w:rStyle w:val="CommentReference"/>
-          <w:annotationRef/>
         </w:rPr>
+        <w:annotationRef/>
       </w:r>
       <w:r>
         <w:t xml:space="preserve">A comment across paragraphs.</w:t>
@@ -156,8 +156,8 @@
       <w:r>
         <w:rPr>
           <w:rStyle w:val="CommentReference"/>
-          <w:annotationRef/>
         </w:rPr>
+        <w:annotationRef/>
       </w:r>
       <w:r>
         <w:t xml:space="preserve">This one has multiple paragraphs.</w:t>
@@ -178,8 +178,8 @@
       <w:r>
         <w:rPr>
           <w:rStyle w:val="CommentReference"/>
-          <w:annotationRef/>
         </w:rPr>
+        <w:annotationRef/>
       </w:r>
       <w:r>
         <w:t xml:space="preserve">Do something.</w:t>
@@ -194,8 +194,8 @@
       <w:r>
         <w:rPr>
           <w:rStyle w:val="CommentReference"/>
-          <w:annotationRef/>
         </w:rPr>
+        <w:annotationRef/>
       </w:r>
       <w:r>
         <w:t xml:space="preserve">Do something else.</w:t>

</xml_diff>

<commit_message>
Docx writer: properly handle nested comment spans.
Patch credit: @mmourino.

Closes #8189. Closes #6959.
</commit_message>
<xml_diff>
--- a/test/docx/golden/comments.docx
+++ b/test/docx/golden/comments.docx
@@ -104,6 +104,13 @@
           <w:rStyle w:val="CommentReference"/>
         </w:rPr>
         <w:commentReference w:id="3"/>
+      </w:r>
+      <w:commentRangeEnd w:id="4"/>
+      <w:r>
+        <w:rPr>
+          <w:rStyle w:val="CommentReference"/>
+        </w:rPr>
+        <w:commentReference w:id="4"/>
       </w:r>
       <w:r>
         <w:t xml:space="preserve">.</w:t>

</xml_diff>